<commit_message>
update logout.php, messageSent.php, contactAll.php, UPDATE dokumentacio
</commit_message>
<xml_diff>
--- a/Dokumentacio.docx
+++ b/Dokumentacio.docx
@@ -912,7 +912,25 @@
           <w:sz w:val="24"/>
           <w:szCs w:val="24"/>
         </w:rPr>
-        <w:t>Minden egyes megbeszélés során együtt kitaláltuk a feladatokat, szétosztottuk egymás között, elkezdtük a megvalósítást, ha egyikünk elakadt akkor közösen próbáltuk meg megoldani. Amikor az adott napi feladatokkal végeztünk, akkor megbeszéltük a következő megbeszélés időpontját, illetőleg azt, hogy mik lesznek a következő részfeladatok amiket meg szeretnénk valósítani, így volt időnk felkészülni az adott részből.</w:t>
+        <w:t xml:space="preserve">Minden egyes megbeszélés során együtt kitaláltuk a feladatokat, szétosztottuk egymás között, elkezdtük a megvalósítást, ha egyikünk elakadt akkor közösen próbáltuk meg megoldani. Amikor az adott napi feladatokkal végeztünk, akkor megbeszéltük a következő megbeszélés időpontját, illetőleg azt, hogy mik lesznek a következő </w:t>
+      </w:r>
+      <w:proofErr w:type="gramStart"/>
+      <w:r>
+        <w:rPr>
+          <w:rFonts w:ascii="Times New Roman" w:hAnsi="Times New Roman" w:cs="Times New Roman"/>
+          <w:sz w:val="24"/>
+          <w:szCs w:val="24"/>
+        </w:rPr>
+        <w:t>részfeladatok</w:t>
+      </w:r>
+      <w:proofErr w:type="gramEnd"/>
+      <w:r>
+        <w:rPr>
+          <w:rFonts w:ascii="Times New Roman" w:hAnsi="Times New Roman" w:cs="Times New Roman"/>
+          <w:sz w:val="24"/>
+          <w:szCs w:val="24"/>
+        </w:rPr>
+        <w:t xml:space="preserve"> amiket meg szeretnénk valósítani, így volt időnk felkészülni az adott részből.</w:t>
       </w:r>
     </w:p>
     <w:p>
@@ -1452,15 +1470,25 @@
     </w:p>
     <w:p>
       <w:pPr>
-        <w:spacing w:line="360" w:lineRule="auto"/>
-        <w:rPr>
-          <w:rFonts w:ascii="Times New Roman" w:hAnsi="Times New Roman" w:cs="Times New Roman"/>
-          <w:b/>
-          <w:bCs/>
-          <w:sz w:val="24"/>
-          <w:szCs w:val="24"/>
-        </w:rPr>
-      </w:pPr>
+        <w:pStyle w:val="Listaszerbekezds"/>
+        <w:spacing w:line="360" w:lineRule="auto"/>
+        <w:rPr>
+          <w:rFonts w:ascii="Times New Roman" w:hAnsi="Times New Roman" w:cs="Times New Roman"/>
+          <w:sz w:val="24"/>
+          <w:szCs w:val="24"/>
+        </w:rPr>
+      </w:pPr>
+      <w:proofErr w:type="spellStart"/>
+      <w:r>
+        <w:rPr>
+          <w:rFonts w:ascii="Times New Roman" w:hAnsi="Times New Roman" w:cs="Times New Roman"/>
+          <w:sz w:val="24"/>
+          <w:szCs w:val="24"/>
+          <w:highlight w:val="green"/>
+        </w:rPr>
+        <w:t>kesz</w:t>
+      </w:r>
+      <w:proofErr w:type="spellEnd"/>
     </w:p>
     <w:p>
       <w:pPr>
@@ -1602,7 +1630,25 @@
           <w:sz w:val="24"/>
           <w:szCs w:val="24"/>
         </w:rPr>
-        <w:t xml:space="preserve"> adta lehetőséggel élve két csempébe került a két videó, így ha az ablak mérete nem engedi, akkor a videók tudnak egymás alá is kerülni.</w:t>
+        <w:t xml:space="preserve"> adta lehetőséggel élve két csempébe került a két videó, </w:t>
+      </w:r>
+      <w:proofErr w:type="gramStart"/>
+      <w:r>
+        <w:rPr>
+          <w:rFonts w:ascii="Times New Roman" w:hAnsi="Times New Roman" w:cs="Times New Roman"/>
+          <w:sz w:val="24"/>
+          <w:szCs w:val="24"/>
+        </w:rPr>
+        <w:t>így</w:t>
+      </w:r>
+      <w:proofErr w:type="gramEnd"/>
+      <w:r>
+        <w:rPr>
+          <w:rFonts w:ascii="Times New Roman" w:hAnsi="Times New Roman" w:cs="Times New Roman"/>
+          <w:sz w:val="24"/>
+          <w:szCs w:val="24"/>
+        </w:rPr>
+        <w:t xml:space="preserve"> ha az ablak mérete nem engedi, akkor a videók tudnak egymás alá is kerülni.</w:t>
       </w:r>
       <w:r>
         <w:rPr>
@@ -1666,6 +1712,36 @@
         <w:br/>
         <w:t>A saját könyvtáras videó lejátszást a html5-nek köszönhetően egy egyszerű video tag-el megvalósítható a forrást és a média típusát megadva.</w:t>
       </w:r>
+      <w:r>
+        <w:rPr>
+          <w:rFonts w:ascii="Times New Roman" w:hAnsi="Times New Roman" w:cs="Times New Roman"/>
+          <w:sz w:val="24"/>
+          <w:szCs w:val="24"/>
+        </w:rPr>
+        <w:t xml:space="preserve"> </w:t>
+      </w:r>
+    </w:p>
+    <w:p>
+      <w:pPr>
+        <w:pStyle w:val="Listaszerbekezds"/>
+        <w:spacing w:line="360" w:lineRule="auto"/>
+        <w:rPr>
+          <w:rFonts w:ascii="Times New Roman" w:hAnsi="Times New Roman" w:cs="Times New Roman"/>
+          <w:sz w:val="24"/>
+          <w:szCs w:val="24"/>
+        </w:rPr>
+      </w:pPr>
+      <w:proofErr w:type="spellStart"/>
+      <w:r>
+        <w:rPr>
+          <w:rFonts w:ascii="Times New Roman" w:hAnsi="Times New Roman" w:cs="Times New Roman"/>
+          <w:sz w:val="24"/>
+          <w:szCs w:val="24"/>
+          <w:highlight w:val="green"/>
+        </w:rPr>
+        <w:t>kesz</w:t>
+      </w:r>
+      <w:proofErr w:type="spellEnd"/>
     </w:p>
     <w:p>
       <w:pPr>
@@ -1833,13 +1909,23 @@
         </w:rPr>
         <w:t xml:space="preserve">file </w:t>
       </w:r>
-      <w:r>
-        <w:rPr>
-          <w:rFonts w:ascii="Times New Roman" w:hAnsi="Times New Roman" w:cs="Times New Roman"/>
-          <w:sz w:val="24"/>
-          <w:szCs w:val="24"/>
-        </w:rPr>
-        <w:t>méret illetve</w:t>
+      <w:proofErr w:type="gramStart"/>
+      <w:r>
+        <w:rPr>
+          <w:rFonts w:ascii="Times New Roman" w:hAnsi="Times New Roman" w:cs="Times New Roman"/>
+          <w:sz w:val="24"/>
+          <w:szCs w:val="24"/>
+        </w:rPr>
+        <w:t>méret</w:t>
+      </w:r>
+      <w:proofErr w:type="gramEnd"/>
+      <w:r>
+        <w:rPr>
+          <w:rFonts w:ascii="Times New Roman" w:hAnsi="Times New Roman" w:cs="Times New Roman"/>
+          <w:sz w:val="24"/>
+          <w:szCs w:val="24"/>
+        </w:rPr>
+        <w:t xml:space="preserve"> illetve</w:t>
       </w:r>
       <w:r>
         <w:rPr>
@@ -1920,6 +2006,28 @@
         </w:rPr>
         <w:t xml:space="preserve"> elérési útvonalát, nem fog tudni feltölteni, mivel a php-ban először ellenőrzésre kerül, hogy van e bejelentkezett felhasználó.</w:t>
       </w:r>
+    </w:p>
+    <w:p>
+      <w:pPr>
+        <w:pStyle w:val="Listaszerbekezds"/>
+        <w:spacing w:line="360" w:lineRule="auto"/>
+        <w:rPr>
+          <w:rFonts w:ascii="Times New Roman" w:hAnsi="Times New Roman" w:cs="Times New Roman"/>
+          <w:sz w:val="24"/>
+          <w:szCs w:val="24"/>
+        </w:rPr>
+      </w:pPr>
+      <w:proofErr w:type="spellStart"/>
+      <w:r>
+        <w:rPr>
+          <w:rFonts w:ascii="Times New Roman" w:hAnsi="Times New Roman" w:cs="Times New Roman"/>
+          <w:sz w:val="24"/>
+          <w:szCs w:val="24"/>
+          <w:highlight w:val="green"/>
+        </w:rPr>
+        <w:t>kesz</w:t>
+      </w:r>
+      <w:proofErr w:type="spellEnd"/>
     </w:p>
     <w:p>
       <w:pPr>
@@ -2261,15 +2369,33 @@
           <w:sz w:val="24"/>
           <w:szCs w:val="24"/>
         </w:rPr>
-        <w:t>„1”</w:t>
-      </w:r>
-      <w:r>
-        <w:rPr>
-          <w:rFonts w:ascii="Times New Roman" w:hAnsi="Times New Roman" w:cs="Times New Roman"/>
-          <w:sz w:val="24"/>
-          <w:szCs w:val="24"/>
-        </w:rPr>
-        <w:t xml:space="preserve">-es karaktert ad </w:t>
+        <w:t>„</w:t>
+      </w:r>
+      <w:proofErr w:type="gramStart"/>
+      <w:r>
+        <w:rPr>
+          <w:rFonts w:ascii="Times New Roman" w:hAnsi="Times New Roman" w:cs="Times New Roman"/>
+          <w:sz w:val="24"/>
+          <w:szCs w:val="24"/>
+        </w:rPr>
+        <w:t>1”</w:t>
+      </w:r>
+      <w:r>
+        <w:rPr>
+          <w:rFonts w:ascii="Times New Roman" w:hAnsi="Times New Roman" w:cs="Times New Roman"/>
+          <w:sz w:val="24"/>
+          <w:szCs w:val="24"/>
+        </w:rPr>
+        <w:t>-</w:t>
+      </w:r>
+      <w:proofErr w:type="gramEnd"/>
+      <w:r>
+        <w:rPr>
+          <w:rFonts w:ascii="Times New Roman" w:hAnsi="Times New Roman" w:cs="Times New Roman"/>
+          <w:sz w:val="24"/>
+          <w:szCs w:val="24"/>
+        </w:rPr>
+        <w:t xml:space="preserve">es karaktert ad </w:t>
       </w:r>
       <w:r>
         <w:rPr>
@@ -2322,15 +2448,33 @@
           <w:sz w:val="24"/>
           <w:szCs w:val="24"/>
         </w:rPr>
-        <w:t xml:space="preserve"> „1”</w:t>
-      </w:r>
-      <w:r>
-        <w:rPr>
-          <w:rFonts w:ascii="Times New Roman" w:hAnsi="Times New Roman" w:cs="Times New Roman"/>
-          <w:sz w:val="24"/>
-          <w:szCs w:val="24"/>
-        </w:rPr>
-        <w:t>-est ad vissza az adatbázis akkor kiírja, hogy „Vendég”, amennyiben nem, úgy kiírja a benne található értéket.</w:t>
+        <w:t xml:space="preserve"> „</w:t>
+      </w:r>
+      <w:proofErr w:type="gramStart"/>
+      <w:r>
+        <w:rPr>
+          <w:rFonts w:ascii="Times New Roman" w:hAnsi="Times New Roman" w:cs="Times New Roman"/>
+          <w:sz w:val="24"/>
+          <w:szCs w:val="24"/>
+        </w:rPr>
+        <w:t>1”</w:t>
+      </w:r>
+      <w:r>
+        <w:rPr>
+          <w:rFonts w:ascii="Times New Roman" w:hAnsi="Times New Roman" w:cs="Times New Roman"/>
+          <w:sz w:val="24"/>
+          <w:szCs w:val="24"/>
+        </w:rPr>
+        <w:t>-</w:t>
+      </w:r>
+      <w:proofErr w:type="gramEnd"/>
+      <w:r>
+        <w:rPr>
+          <w:rFonts w:ascii="Times New Roman" w:hAnsi="Times New Roman" w:cs="Times New Roman"/>
+          <w:sz w:val="24"/>
+          <w:szCs w:val="24"/>
+        </w:rPr>
+        <w:t>est ad vissza az adatbázis akkor kiírja, hogy „Vendég”, amennyiben nem, úgy kiírja a benne található értéket.</w:t>
       </w:r>
     </w:p>
     <w:p>
@@ -2413,6 +2557,7 @@
           <w:sz w:val="24"/>
           <w:szCs w:val="24"/>
         </w:rPr>
+        <w:lastRenderedPageBreak/>
         <w:t>a) A „Belépés” menüpont akkor látható, ha nincs bejelentkezve a felhasználó.</w:t>
       </w:r>
     </w:p>
@@ -2432,7 +2577,6 @@
           <w:sz w:val="24"/>
           <w:szCs w:val="24"/>
         </w:rPr>
-        <w:lastRenderedPageBreak/>
         <w:t>b) A „Kilépés” menüpont akkor látható, ha be van jelentkezve a felhasználó.</w:t>
       </w:r>
     </w:p>
@@ -2609,6 +2753,8 @@
       <w:r>
         <w:rPr>
           <w:rFonts w:ascii="Times New Roman" w:hAnsi="Times New Roman" w:cs="Times New Roman"/>
+          <w:i/>
+          <w:iCs/>
           <w:sz w:val="24"/>
           <w:szCs w:val="24"/>
         </w:rPr>
@@ -2618,6 +2764,8 @@
       <w:r>
         <w:rPr>
           <w:rFonts w:ascii="Times New Roman" w:hAnsi="Times New Roman" w:cs="Times New Roman"/>
+          <w:i/>
+          <w:iCs/>
           <w:sz w:val="24"/>
           <w:szCs w:val="24"/>
         </w:rPr>
@@ -2627,6 +2775,8 @@
       <w:r>
         <w:rPr>
           <w:rFonts w:ascii="Times New Roman" w:hAnsi="Times New Roman" w:cs="Times New Roman"/>
+          <w:i/>
+          <w:iCs/>
           <w:sz w:val="24"/>
           <w:szCs w:val="24"/>
         </w:rPr>
@@ -2636,7 +2786,7 @@
     <w:p>
       <w:pPr>
         <w:spacing w:line="360" w:lineRule="auto"/>
-        <w:ind w:left="360"/>
+        <w:ind w:left="708"/>
         <w:rPr>
           <w:rFonts w:ascii="Times New Roman" w:hAnsi="Times New Roman" w:cs="Times New Roman"/>
           <w:sz w:val="24"/>
@@ -2673,7 +2823,7 @@
     <w:p>
       <w:pPr>
         <w:spacing w:line="360" w:lineRule="auto"/>
-        <w:ind w:left="360"/>
+        <w:ind w:left="708"/>
         <w:rPr>
           <w:rFonts w:ascii="Times New Roman" w:hAnsi="Times New Roman" w:cs="Times New Roman"/>
           <w:sz w:val="24"/>
@@ -2773,6 +2923,8 @@
           <w:rFonts w:ascii="Times New Roman" w:hAnsi="Times New Roman" w:cs="Times New Roman"/>
           <w:b/>
           <w:bCs/>
+          <w:i/>
+          <w:iCs/>
           <w:sz w:val="24"/>
           <w:szCs w:val="24"/>
         </w:rPr>
@@ -2800,6 +2952,8 @@
       <w:r>
         <w:rPr>
           <w:rFonts w:ascii="Times New Roman" w:hAnsi="Times New Roman" w:cs="Times New Roman"/>
+          <w:i/>
+          <w:iCs/>
           <w:sz w:val="24"/>
           <w:szCs w:val="24"/>
         </w:rPr>
@@ -2809,7 +2963,7 @@
     <w:p>
       <w:pPr>
         <w:spacing w:line="360" w:lineRule="auto"/>
-        <w:ind w:left="360"/>
+        <w:ind w:left="708"/>
         <w:rPr>
           <w:rFonts w:ascii="Times New Roman" w:hAnsi="Times New Roman" w:cs="Times New Roman"/>
           <w:sz w:val="24"/>
@@ -2934,7 +3088,7 @@
     <w:p>
       <w:pPr>
         <w:spacing w:line="360" w:lineRule="auto"/>
-        <w:ind w:left="360"/>
+        <w:ind w:left="708"/>
         <w:rPr>
           <w:rFonts w:ascii="Times New Roman" w:hAnsi="Times New Roman" w:cs="Times New Roman"/>
           <w:sz w:val="24"/>
@@ -3063,7 +3217,7 @@
     <w:p>
       <w:pPr>
         <w:spacing w:line="360" w:lineRule="auto"/>
-        <w:ind w:left="360"/>
+        <w:ind w:left="708"/>
         <w:rPr>
           <w:rFonts w:ascii="Times New Roman" w:hAnsi="Times New Roman" w:cs="Times New Roman"/>
           <w:sz w:val="24"/>
@@ -3120,6 +3274,8 @@
           <w:rFonts w:ascii="Times New Roman" w:hAnsi="Times New Roman" w:cs="Times New Roman"/>
           <w:b/>
           <w:bCs/>
+          <w:i/>
+          <w:iCs/>
           <w:sz w:val="24"/>
           <w:szCs w:val="24"/>
         </w:rPr>
@@ -3147,6 +3303,8 @@
       <w:r>
         <w:rPr>
           <w:rFonts w:ascii="Times New Roman" w:hAnsi="Times New Roman" w:cs="Times New Roman"/>
+          <w:i/>
+          <w:iCs/>
           <w:sz w:val="24"/>
           <w:szCs w:val="24"/>
         </w:rPr>
@@ -3156,19 +3314,20 @@
     <w:p>
       <w:pPr>
         <w:spacing w:line="360" w:lineRule="auto"/>
-        <w:ind w:left="360"/>
-        <w:rPr>
-          <w:rFonts w:ascii="Times New Roman" w:hAnsi="Times New Roman" w:cs="Times New Roman"/>
-          <w:sz w:val="24"/>
-          <w:szCs w:val="24"/>
-        </w:rPr>
-      </w:pPr>
-      <w:r>
-        <w:rPr>
-          <w:rFonts w:ascii="Times New Roman" w:hAnsi="Times New Roman" w:cs="Times New Roman"/>
-          <w:sz w:val="24"/>
-          <w:szCs w:val="24"/>
-        </w:rPr>
+        <w:ind w:left="708"/>
+        <w:rPr>
+          <w:rFonts w:ascii="Times New Roman" w:hAnsi="Times New Roman" w:cs="Times New Roman"/>
+          <w:sz w:val="24"/>
+          <w:szCs w:val="24"/>
+        </w:rPr>
+      </w:pPr>
+      <w:r>
+        <w:rPr>
+          <w:rFonts w:ascii="Times New Roman" w:hAnsi="Times New Roman" w:cs="Times New Roman"/>
+          <w:sz w:val="24"/>
+          <w:szCs w:val="24"/>
+        </w:rPr>
+        <w:lastRenderedPageBreak/>
         <w:t xml:space="preserve">Ez a része a feladatnak nem jelentett különösebb kihívást, Gábor munkája során napiszinten használja a </w:t>
       </w:r>
       <w:proofErr w:type="spellStart"/>
@@ -3195,16 +3354,7 @@
           <w:sz w:val="24"/>
           <w:szCs w:val="24"/>
         </w:rPr>
-        <w:t xml:space="preserve">, mint verziókezelőt. Ádám egy YouTube-on is </w:t>
-      </w:r>
-      <w:r>
-        <w:rPr>
-          <w:rFonts w:ascii="Times New Roman" w:hAnsi="Times New Roman" w:cs="Times New Roman"/>
-          <w:sz w:val="24"/>
-          <w:szCs w:val="24"/>
-        </w:rPr>
-        <w:lastRenderedPageBreak/>
-        <w:t xml:space="preserve">ingyenesen fellelhető videós tanfolyam után, és Gábor segítségével könnyen elsajátította a </w:t>
+        <w:t xml:space="preserve">, mint verziókezelőt. Ádám egy YouTube-on is ingyenesen fellelhető videós tanfolyam után, és Gábor segítségével könnyen elsajátította a </w:t>
       </w:r>
       <w:proofErr w:type="spellStart"/>
       <w:r>
@@ -3477,7 +3627,16 @@
               <w:sz w:val="24"/>
               <w:szCs w:val="24"/>
             </w:rPr>
-            <w:t xml:space="preserve"> István </w:t>
+            <w:t xml:space="preserve"> </w:t>
+          </w:r>
+          <w:proofErr w:type="gramStart"/>
+          <w:r>
+            <w:rPr>
+              <w:rFonts w:ascii="Times New Roman" w:hAnsi="Times New Roman" w:cs="Times New Roman"/>
+              <w:sz w:val="24"/>
+              <w:szCs w:val="24"/>
+            </w:rPr>
+            <w:t xml:space="preserve">István </w:t>
           </w:r>
           <w:r>
             <w:rPr>
@@ -3487,6 +3646,7 @@
             </w:rPr>
             <w:t xml:space="preserve"> –</w:t>
           </w:r>
+          <w:proofErr w:type="gramEnd"/>
         </w:p>
         <w:p>
           <w:pPr>

</xml_diff>